<commit_message>
add spring, servelts and hibernate documentation
</commit_message>
<xml_diff>
--- a/Java IMP/webServices.docx
+++ b/Java IMP/webServices.docx
@@ -3,15 +3,28 @@
 <w:document xmlns:wpc="http://schemas.microsoft.com/office/word/2010/wordprocessingCanvas" xmlns:cx="http://schemas.microsoft.com/office/drawing/2014/chartex" xmlns:cx1="http://schemas.microsoft.com/office/drawing/2015/9/8/chartex" xmlns:cx2="http://schemas.microsoft.com/office/drawing/2015/10/21/chartex" xmlns:cx3="http://schemas.microsoft.com/office/drawing/2016/5/9/chartex" xmlns:cx4="http://schemas.microsoft.com/office/drawing/2016/5/10/chartex" xmlns:cx5="http://schemas.microsoft.com/office/drawing/2016/5/11/chartex" xmlns:cx6="http://schemas.microsoft.com/office/drawing/2016/5/12/chartex" xmlns:cx7="http://schemas.microsoft.com/office/drawing/2016/5/13/chartex" xmlns:cx8="http://schemas.microsoft.com/office/drawing/2016/5/14/chartex" xmlns:mc="http://schemas.openxmlformats.org/markup-compatibility/2006" xmlns:aink="http://schemas.microsoft.com/office/drawing/2016/ink" xmlns:am3d="http://schemas.microsoft.com/office/drawing/2017/model3d" xmlns:o="urn:schemas-microsoft-com:office:office" xmlns:r="http://schemas.openxmlformats.org/officeDocument/2006/relationships" xmlns:m="http://schemas.openxmlformats.org/officeDocument/2006/math" xmlns:v="urn:schemas-microsoft-com:vml" xmlns:wp14="http://schemas.microsoft.com/office/word/2010/wordprocessingDrawing" xmlns:wp="http://schemas.openxmlformats.org/drawingml/2006/wordprocessingDrawing" xmlns:w10="urn:schemas-microsoft-com:office:word" xmlns:w="http://schemas.openxmlformats.org/wordprocessingml/2006/main" xmlns:w14="http://schemas.microsoft.com/office/word/2010/wordml" xmlns:w15="http://schemas.microsoft.com/office/word/2012/wordml" xmlns:w16cid="http://schemas.microsoft.com/office/word/2016/wordml/cid" xmlns:w16se="http://schemas.microsoft.com/office/word/2015/wordml/symex" xmlns:wpg="http://schemas.microsoft.com/office/word/2010/wordprocessingGroup" xmlns:wpi="http://schemas.microsoft.com/office/word/2010/wordprocessingInk" xmlns:wne="http://schemas.microsoft.com/office/word/2006/wordml" xmlns:wps="http://schemas.microsoft.com/office/word/2010/wordprocessingShape" mc:Ignorable="w14 w15 w16se w16cid wp14">
   <w:body>
     <w:p>
-      <w:bookmarkStart w:id="0" w:name="_GoBack"/>
-      <w:r>
-        <w:rPr>
+      <w:pPr>
+        <w:rPr>
+          <w:rFonts w:ascii="Times New Roman" w:hAnsi="Times New Roman" w:cs="Times New Roman"/>
+          <w:sz w:val="28"/>
+          <w:szCs w:val="28"/>
+        </w:rPr>
+      </w:pPr>
+      <w:r>
+        <w:rPr>
+          <w:rFonts w:ascii="Times New Roman" w:hAnsi="Times New Roman" w:cs="Times New Roman"/>
           <w:b/>
+          <w:sz w:val="28"/>
+          <w:szCs w:val="28"/>
         </w:rPr>
         <w:t>Web services</w:t>
       </w:r>
-      <w:bookmarkEnd w:id="0"/>
-      <w:r>
+      <w:r>
+        <w:rPr>
+          <w:rFonts w:ascii="Times New Roman" w:hAnsi="Times New Roman" w:cs="Times New Roman"/>
+          <w:sz w:val="28"/>
+          <w:szCs w:val="28"/>
+        </w:rPr>
         <w:t>:  To interact one application to other application of different domain.</w:t>
       </w:r>
     </w:p>
@@ -22,8 +35,18 @@
           <w:ilvl w:val="0"/>
           <w:numId w:val="1"/>
         </w:numPr>
-      </w:pPr>
-      <w:r>
+        <w:rPr>
+          <w:rFonts w:ascii="Times New Roman" w:hAnsi="Times New Roman" w:cs="Times New Roman"/>
+          <w:sz w:val="28"/>
+          <w:szCs w:val="28"/>
+        </w:rPr>
+      </w:pPr>
+      <w:r>
+        <w:rPr>
+          <w:rFonts w:ascii="Times New Roman" w:hAnsi="Times New Roman" w:cs="Times New Roman"/>
+          <w:sz w:val="28"/>
+          <w:szCs w:val="28"/>
+        </w:rPr>
         <w:t>SOAP based web services: JAX-RPC and JAX-WS</w:t>
       </w:r>
     </w:p>
@@ -34,29 +57,85 @@
           <w:ilvl w:val="0"/>
           <w:numId w:val="1"/>
         </w:numPr>
-      </w:pPr>
-      <w:r>
+        <w:rPr>
+          <w:rFonts w:ascii="Times New Roman" w:hAnsi="Times New Roman" w:cs="Times New Roman"/>
+          <w:sz w:val="28"/>
+          <w:szCs w:val="28"/>
+        </w:rPr>
+      </w:pPr>
+      <w:r>
+        <w:rPr>
+          <w:rFonts w:ascii="Times New Roman" w:hAnsi="Times New Roman" w:cs="Times New Roman"/>
+          <w:sz w:val="28"/>
+          <w:szCs w:val="28"/>
+        </w:rPr>
         <w:t>RESTful web services: JAX-RS</w:t>
       </w:r>
     </w:p>
     <w:p>
-      <w:r>
+      <w:pPr>
+        <w:rPr>
+          <w:rFonts w:ascii="Times New Roman" w:hAnsi="Times New Roman" w:cs="Times New Roman"/>
+          <w:sz w:val="28"/>
+          <w:szCs w:val="28"/>
+        </w:rPr>
+      </w:pPr>
+      <w:r>
+        <w:rPr>
+          <w:rFonts w:ascii="Times New Roman" w:hAnsi="Times New Roman" w:cs="Times New Roman"/>
+          <w:sz w:val="28"/>
+          <w:szCs w:val="28"/>
+        </w:rPr>
         <w:t xml:space="preserve">WS is a specification. They are providing only guidelines and rules </w:t>
       </w:r>
       <w:r>
+        <w:rPr>
+          <w:rFonts w:ascii="Times New Roman" w:hAnsi="Times New Roman" w:cs="Times New Roman"/>
+          <w:sz w:val="28"/>
+          <w:szCs w:val="28"/>
+        </w:rPr>
         <w:t>not API.</w:t>
       </w:r>
     </w:p>
     <w:p>
-      <w:r>
+      <w:pPr>
+        <w:rPr>
+          <w:rFonts w:ascii="Times New Roman" w:hAnsi="Times New Roman" w:cs="Times New Roman"/>
+          <w:sz w:val="28"/>
+          <w:szCs w:val="28"/>
+        </w:rPr>
+      </w:pPr>
+      <w:r>
+        <w:rPr>
+          <w:rFonts w:ascii="Times New Roman" w:hAnsi="Times New Roman" w:cs="Times New Roman"/>
+          <w:sz w:val="28"/>
+          <w:szCs w:val="28"/>
+        </w:rPr>
         <w:t xml:space="preserve">Architecture:  </w:t>
       </w:r>
     </w:p>
     <w:p>
-      <w:r>
+      <w:pPr>
+        <w:rPr>
+          <w:rFonts w:ascii="Times New Roman" w:hAnsi="Times New Roman" w:cs="Times New Roman"/>
+          <w:sz w:val="28"/>
+          <w:szCs w:val="28"/>
+        </w:rPr>
+      </w:pPr>
+      <w:r>
+        <w:rPr>
+          <w:rFonts w:ascii="Times New Roman" w:hAnsi="Times New Roman" w:cs="Times New Roman"/>
+          <w:sz w:val="28"/>
+          <w:szCs w:val="28"/>
+        </w:rPr>
         <w:t xml:space="preserve"> </w:t>
       </w:r>
       <w:r>
+        <w:rPr>
+          <w:rFonts w:ascii="Times New Roman" w:hAnsi="Times New Roman" w:cs="Times New Roman"/>
+          <w:sz w:val="28"/>
+          <w:szCs w:val="28"/>
+        </w:rPr>
         <w:t>WS suggested some components to share information between interoperable applications.</w:t>
       </w:r>
     </w:p>
@@ -67,8 +146,18 @@
           <w:ilvl w:val="0"/>
           <w:numId w:val="5"/>
         </w:numPr>
-      </w:pPr>
-      <w:r>
+        <w:rPr>
+          <w:rFonts w:ascii="Times New Roman" w:hAnsi="Times New Roman" w:cs="Times New Roman"/>
+          <w:sz w:val="28"/>
+          <w:szCs w:val="28"/>
+        </w:rPr>
+      </w:pPr>
+      <w:r>
+        <w:rPr>
+          <w:rFonts w:ascii="Times New Roman" w:hAnsi="Times New Roman" w:cs="Times New Roman"/>
+          <w:sz w:val="28"/>
+          <w:szCs w:val="28"/>
+        </w:rPr>
         <w:t>WSDL (web service description language)</w:t>
       </w:r>
     </w:p>
@@ -79,8 +168,18 @@
           <w:ilvl w:val="0"/>
           <w:numId w:val="5"/>
         </w:numPr>
-      </w:pPr>
-      <w:r>
+        <w:rPr>
+          <w:rFonts w:ascii="Times New Roman" w:hAnsi="Times New Roman" w:cs="Times New Roman"/>
+          <w:sz w:val="28"/>
+          <w:szCs w:val="28"/>
+        </w:rPr>
+      </w:pPr>
+      <w:r>
+        <w:rPr>
+          <w:rFonts w:ascii="Times New Roman" w:hAnsi="Times New Roman" w:cs="Times New Roman"/>
+          <w:sz w:val="28"/>
+          <w:szCs w:val="28"/>
+        </w:rPr>
         <w:t>UDDI (optional)</w:t>
       </w:r>
     </w:p>
@@ -91,8 +190,18 @@
           <w:ilvl w:val="0"/>
           <w:numId w:val="5"/>
         </w:numPr>
-      </w:pPr>
-      <w:r>
+        <w:rPr>
+          <w:rFonts w:ascii="Times New Roman" w:hAnsi="Times New Roman" w:cs="Times New Roman"/>
+          <w:sz w:val="28"/>
+          <w:szCs w:val="28"/>
+        </w:rPr>
+      </w:pPr>
+      <w:r>
+        <w:rPr>
+          <w:rFonts w:ascii="Times New Roman" w:hAnsi="Times New Roman" w:cs="Times New Roman"/>
+          <w:sz w:val="28"/>
+          <w:szCs w:val="28"/>
+        </w:rPr>
         <w:t>SKELETON</w:t>
       </w:r>
     </w:p>
@@ -103,8 +212,18 @@
           <w:ilvl w:val="0"/>
           <w:numId w:val="5"/>
         </w:numPr>
-      </w:pPr>
-      <w:r>
+        <w:rPr>
+          <w:rFonts w:ascii="Times New Roman" w:hAnsi="Times New Roman" w:cs="Times New Roman"/>
+          <w:sz w:val="28"/>
+          <w:szCs w:val="28"/>
+        </w:rPr>
+      </w:pPr>
+      <w:r>
+        <w:rPr>
+          <w:rFonts w:ascii="Times New Roman" w:hAnsi="Times New Roman" w:cs="Times New Roman"/>
+          <w:sz w:val="28"/>
+          <w:szCs w:val="28"/>
+        </w:rPr>
         <w:t>STUB</w:t>
       </w:r>
     </w:p>
@@ -115,8 +234,18 @@
           <w:ilvl w:val="0"/>
           <w:numId w:val="5"/>
         </w:numPr>
-      </w:pPr>
-      <w:r>
+        <w:rPr>
+          <w:rFonts w:ascii="Times New Roman" w:hAnsi="Times New Roman" w:cs="Times New Roman"/>
+          <w:sz w:val="28"/>
+          <w:szCs w:val="28"/>
+        </w:rPr>
+      </w:pPr>
+      <w:r>
+        <w:rPr>
+          <w:rFonts w:ascii="Times New Roman" w:hAnsi="Times New Roman" w:cs="Times New Roman"/>
+          <w:sz w:val="28"/>
+          <w:szCs w:val="28"/>
+        </w:rPr>
         <w:t>SOAP Protocol</w:t>
       </w:r>
     </w:p>
@@ -127,13 +256,35 @@
           <w:ilvl w:val="0"/>
           <w:numId w:val="5"/>
         </w:numPr>
-      </w:pPr>
-      <w:r>
+        <w:rPr>
+          <w:rFonts w:ascii="Times New Roman" w:hAnsi="Times New Roman" w:cs="Times New Roman"/>
+          <w:sz w:val="28"/>
+          <w:szCs w:val="28"/>
+        </w:rPr>
+      </w:pPr>
+      <w:r>
+        <w:rPr>
+          <w:rFonts w:ascii="Times New Roman" w:hAnsi="Times New Roman" w:cs="Times New Roman"/>
+          <w:sz w:val="28"/>
+          <w:szCs w:val="28"/>
+        </w:rPr>
         <w:t>HTTP Protocol</w:t>
       </w:r>
     </w:p>
     <w:p>
-      <w:r>
+      <w:pPr>
+        <w:rPr>
+          <w:rFonts w:ascii="Times New Roman" w:hAnsi="Times New Roman" w:cs="Times New Roman"/>
+          <w:sz w:val="28"/>
+          <w:szCs w:val="28"/>
+        </w:rPr>
+      </w:pPr>
+      <w:r>
+        <w:rPr>
+          <w:rFonts w:ascii="Times New Roman" w:hAnsi="Times New Roman" w:cs="Times New Roman"/>
+          <w:sz w:val="28"/>
+          <w:szCs w:val="28"/>
+        </w:rPr>
         <w:t>WS need all these components to share the information.</w:t>
       </w:r>
     </w:p>
@@ -144,20 +295,50 @@
           <w:ilvl w:val="0"/>
           <w:numId w:val="3"/>
         </w:numPr>
-      </w:pPr>
-      <w:r>
+        <w:rPr>
+          <w:rFonts w:ascii="Times New Roman" w:hAnsi="Times New Roman" w:cs="Times New Roman"/>
+          <w:sz w:val="28"/>
+          <w:szCs w:val="28"/>
+        </w:rPr>
+      </w:pPr>
+      <w:r>
+        <w:rPr>
+          <w:rFonts w:ascii="Times New Roman" w:hAnsi="Times New Roman" w:cs="Times New Roman"/>
+          <w:sz w:val="28"/>
+          <w:szCs w:val="28"/>
+        </w:rPr>
         <w:t>WSDL is an XML file which contains information about the service</w:t>
       </w:r>
       <w:r>
+        <w:rPr>
+          <w:rFonts w:ascii="Times New Roman" w:hAnsi="Times New Roman" w:cs="Times New Roman"/>
+          <w:sz w:val="28"/>
+          <w:szCs w:val="28"/>
+        </w:rPr>
         <w:t xml:space="preserve"> class</w:t>
       </w:r>
       <w:r>
+        <w:rPr>
+          <w:rFonts w:ascii="Times New Roman" w:hAnsi="Times New Roman" w:cs="Times New Roman"/>
+          <w:sz w:val="28"/>
+          <w:szCs w:val="28"/>
+        </w:rPr>
         <w:t xml:space="preserve"> that </w:t>
       </w:r>
       <w:r>
+        <w:rPr>
+          <w:rFonts w:ascii="Times New Roman" w:hAnsi="Times New Roman" w:cs="Times New Roman"/>
+          <w:sz w:val="28"/>
+          <w:szCs w:val="28"/>
+        </w:rPr>
         <w:t>can help client application to invoke.</w:t>
       </w:r>
       <w:r>
+        <w:rPr>
+          <w:rFonts w:ascii="Times New Roman" w:hAnsi="Times New Roman" w:cs="Times New Roman"/>
+          <w:sz w:val="28"/>
+          <w:szCs w:val="28"/>
+        </w:rPr>
         <w:t xml:space="preserve"> This XML file contains method information and end point URL.</w:t>
       </w:r>
     </w:p>
@@ -168,8 +349,18 @@
           <w:ilvl w:val="0"/>
           <w:numId w:val="3"/>
         </w:numPr>
-      </w:pPr>
-      <w:r>
+        <w:rPr>
+          <w:rFonts w:ascii="Times New Roman" w:hAnsi="Times New Roman" w:cs="Times New Roman"/>
+          <w:sz w:val="28"/>
+          <w:szCs w:val="28"/>
+        </w:rPr>
+      </w:pPr>
+      <w:r>
+        <w:rPr>
+          <w:rFonts w:ascii="Times New Roman" w:hAnsi="Times New Roman" w:cs="Times New Roman"/>
+          <w:sz w:val="28"/>
+          <w:szCs w:val="28"/>
+        </w:rPr>
         <w:t>WSDL generation tools takes this service class and endpoint URL as an input and generates WSDL file.</w:t>
       </w:r>
     </w:p>
@@ -180,8 +371,18 @@
           <w:ilvl w:val="0"/>
           <w:numId w:val="3"/>
         </w:numPr>
-      </w:pPr>
-      <w:r>
+        <w:rPr>
+          <w:rFonts w:ascii="Times New Roman" w:hAnsi="Times New Roman" w:cs="Times New Roman"/>
+          <w:sz w:val="28"/>
+          <w:szCs w:val="28"/>
+        </w:rPr>
+      </w:pPr>
+      <w:r>
+        <w:rPr>
+          <w:rFonts w:ascii="Times New Roman" w:hAnsi="Times New Roman" w:cs="Times New Roman"/>
+          <w:sz w:val="28"/>
+          <w:szCs w:val="28"/>
+        </w:rPr>
         <w:t>Service provider will store this WSDL file in UDDI registry software with unique name. This unique name and location of UDDI registry will be sent to client.</w:t>
       </w:r>
     </w:p>
@@ -192,8 +393,18 @@
           <w:ilvl w:val="0"/>
           <w:numId w:val="3"/>
         </w:numPr>
-      </w:pPr>
-      <w:r>
+        <w:rPr>
+          <w:rFonts w:ascii="Times New Roman" w:hAnsi="Times New Roman" w:cs="Times New Roman"/>
+          <w:sz w:val="28"/>
+          <w:szCs w:val="28"/>
+        </w:rPr>
+      </w:pPr>
+      <w:r>
+        <w:rPr>
+          <w:rFonts w:ascii="Times New Roman" w:hAnsi="Times New Roman" w:cs="Times New Roman"/>
+          <w:sz w:val="28"/>
+          <w:szCs w:val="28"/>
+        </w:rPr>
         <w:t>Client will interact with UDDI and receives this WSDL file.</w:t>
       </w:r>
     </w:p>
@@ -204,32 +415,82 @@
           <w:ilvl w:val="0"/>
           <w:numId w:val="3"/>
         </w:numPr>
-      </w:pPr>
-      <w:r>
+        <w:rPr>
+          <w:rFonts w:ascii="Times New Roman" w:hAnsi="Times New Roman" w:cs="Times New Roman"/>
+          <w:sz w:val="28"/>
+          <w:szCs w:val="28"/>
+        </w:rPr>
+      </w:pPr>
+      <w:r>
+        <w:rPr>
+          <w:rFonts w:ascii="Times New Roman" w:hAnsi="Times New Roman" w:cs="Times New Roman"/>
+          <w:sz w:val="28"/>
+          <w:szCs w:val="28"/>
+        </w:rPr>
         <w:t xml:space="preserve">Using this XML file client will generate </w:t>
       </w:r>
       <w:r>
+        <w:rPr>
+          <w:rFonts w:ascii="Times New Roman" w:hAnsi="Times New Roman" w:cs="Times New Roman"/>
+          <w:sz w:val="28"/>
+          <w:szCs w:val="28"/>
+        </w:rPr>
         <w:t>STUBS (</w:t>
       </w:r>
       <w:r>
+        <w:rPr>
+          <w:rFonts w:ascii="Times New Roman" w:hAnsi="Times New Roman" w:cs="Times New Roman"/>
+          <w:sz w:val="28"/>
+          <w:szCs w:val="28"/>
+        </w:rPr>
         <w:t>class</w:t>
       </w:r>
       <w:r>
+        <w:rPr>
+          <w:rFonts w:ascii="Times New Roman" w:hAnsi="Times New Roman" w:cs="Times New Roman"/>
+          <w:sz w:val="28"/>
+          <w:szCs w:val="28"/>
+        </w:rPr>
         <w:t xml:space="preserve"> of client application</w:t>
       </w:r>
       <w:r>
+        <w:rPr>
+          <w:rFonts w:ascii="Times New Roman" w:hAnsi="Times New Roman" w:cs="Times New Roman"/>
+          <w:sz w:val="28"/>
+          <w:szCs w:val="28"/>
+        </w:rPr>
         <w:t>)</w:t>
       </w:r>
       <w:r>
+        <w:rPr>
+          <w:rFonts w:ascii="Times New Roman" w:hAnsi="Times New Roman" w:cs="Times New Roman"/>
+          <w:sz w:val="28"/>
+          <w:szCs w:val="28"/>
+        </w:rPr>
         <w:t xml:space="preserve"> or Proxies with the help of STUB generation tools</w:t>
       </w:r>
       <w:r>
+        <w:rPr>
+          <w:rFonts w:ascii="Times New Roman" w:hAnsi="Times New Roman" w:cs="Times New Roman"/>
+          <w:sz w:val="28"/>
+          <w:szCs w:val="28"/>
+        </w:rPr>
         <w:t>.</w:t>
       </w:r>
       <w:r>
+        <w:rPr>
+          <w:rFonts w:ascii="Times New Roman" w:hAnsi="Times New Roman" w:cs="Times New Roman"/>
+          <w:sz w:val="28"/>
+          <w:szCs w:val="28"/>
+        </w:rPr>
         <w:t xml:space="preserve"> STUB will have different implementation from service </w:t>
       </w:r>
       <w:r>
+        <w:rPr>
+          <w:rFonts w:ascii="Times New Roman" w:hAnsi="Times New Roman" w:cs="Times New Roman"/>
+          <w:sz w:val="28"/>
+          <w:szCs w:val="28"/>
+        </w:rPr>
         <w:t>provider method implementation.</w:t>
       </w:r>
     </w:p>
@@ -240,14 +501,34 @@
           <w:ilvl w:val="0"/>
           <w:numId w:val="3"/>
         </w:numPr>
-      </w:pPr>
-      <w:r>
+        <w:rPr>
+          <w:rFonts w:ascii="Times New Roman" w:hAnsi="Times New Roman" w:cs="Times New Roman"/>
+          <w:sz w:val="28"/>
+          <w:szCs w:val="28"/>
+        </w:rPr>
+      </w:pPr>
+      <w:r>
+        <w:rPr>
+          <w:rFonts w:ascii="Times New Roman" w:hAnsi="Times New Roman" w:cs="Times New Roman"/>
+          <w:sz w:val="28"/>
+          <w:szCs w:val="28"/>
+        </w:rPr>
         <w:t>Now client will create an object for the STUB and invoke the method, then STUB will prepare XML document and store this method calling information.</w:t>
       </w:r>
       <w:r>
+        <w:rPr>
+          <w:rFonts w:ascii="Times New Roman" w:hAnsi="Times New Roman" w:cs="Times New Roman"/>
+          <w:sz w:val="28"/>
+          <w:szCs w:val="28"/>
+        </w:rPr>
         <w:t xml:space="preserve"> This XML document is called SOAP request.</w:t>
       </w:r>
       <w:r>
+        <w:rPr>
+          <w:rFonts w:ascii="Times New Roman" w:hAnsi="Times New Roman" w:cs="Times New Roman"/>
+          <w:sz w:val="28"/>
+          <w:szCs w:val="28"/>
+        </w:rPr>
         <w:t xml:space="preserve"> STUB uses some predefined SOAP tags to generate SOAP request. </w:t>
       </w:r>
     </w:p>
@@ -258,14 +539,34 @@
           <w:ilvl w:val="0"/>
           <w:numId w:val="3"/>
         </w:numPr>
-      </w:pPr>
-      <w:r>
+        <w:rPr>
+          <w:rFonts w:ascii="Times New Roman" w:hAnsi="Times New Roman" w:cs="Times New Roman"/>
+          <w:sz w:val="28"/>
+          <w:szCs w:val="28"/>
+        </w:rPr>
+      </w:pPr>
+      <w:r>
+        <w:rPr>
+          <w:rFonts w:ascii="Times New Roman" w:hAnsi="Times New Roman" w:cs="Times New Roman"/>
+          <w:sz w:val="28"/>
+          <w:szCs w:val="28"/>
+        </w:rPr>
         <w:t xml:space="preserve">This SOAP request </w:t>
       </w:r>
       <w:r>
+        <w:rPr>
+          <w:rFonts w:ascii="Times New Roman" w:hAnsi="Times New Roman" w:cs="Times New Roman"/>
+          <w:sz w:val="28"/>
+          <w:szCs w:val="28"/>
+        </w:rPr>
         <w:t>needs</w:t>
       </w:r>
       <w:r>
+        <w:rPr>
+          <w:rFonts w:ascii="Times New Roman" w:hAnsi="Times New Roman" w:cs="Times New Roman"/>
+          <w:sz w:val="28"/>
+          <w:szCs w:val="28"/>
+        </w:rPr>
         <w:t xml:space="preserve"> to send to service provider to get the required information.</w:t>
       </w:r>
     </w:p>
@@ -276,11 +577,26 @@
           <w:ilvl w:val="0"/>
           <w:numId w:val="3"/>
         </w:numPr>
-      </w:pPr>
-      <w:r>
+        <w:rPr>
+          <w:rFonts w:ascii="Times New Roman" w:hAnsi="Times New Roman" w:cs="Times New Roman"/>
+          <w:sz w:val="28"/>
+          <w:szCs w:val="28"/>
+        </w:rPr>
+      </w:pPr>
+      <w:r>
+        <w:rPr>
+          <w:rFonts w:ascii="Times New Roman" w:hAnsi="Times New Roman" w:cs="Times New Roman"/>
+          <w:sz w:val="28"/>
+          <w:szCs w:val="28"/>
+        </w:rPr>
         <w:t>HTTP protocol will carry this SOAP request from client to server location</w:t>
       </w:r>
       <w:r>
+        <w:rPr>
+          <w:rFonts w:ascii="Times New Roman" w:hAnsi="Times New Roman" w:cs="Times New Roman"/>
+          <w:sz w:val="28"/>
+          <w:szCs w:val="28"/>
+        </w:rPr>
         <w:t xml:space="preserve"> and handovers to SKELETON. </w:t>
       </w:r>
     </w:p>
@@ -291,11 +607,26 @@
           <w:ilvl w:val="0"/>
           <w:numId w:val="3"/>
         </w:numPr>
-      </w:pPr>
-      <w:r>
+        <w:rPr>
+          <w:rFonts w:ascii="Times New Roman" w:hAnsi="Times New Roman" w:cs="Times New Roman"/>
+          <w:sz w:val="28"/>
+          <w:szCs w:val="28"/>
+        </w:rPr>
+      </w:pPr>
+      <w:r>
+        <w:rPr>
+          <w:rFonts w:ascii="Times New Roman" w:hAnsi="Times New Roman" w:cs="Times New Roman"/>
+          <w:sz w:val="28"/>
+          <w:szCs w:val="28"/>
+        </w:rPr>
         <w:t>SKELETON is a predefined class written in server application language.</w:t>
       </w:r>
       <w:r>
+        <w:rPr>
+          <w:rFonts w:ascii="Times New Roman" w:hAnsi="Times New Roman" w:cs="Times New Roman"/>
+          <w:sz w:val="28"/>
+          <w:szCs w:val="28"/>
+        </w:rPr>
         <w:t xml:space="preserve"> This SKELETON will take information from SOAP request and invokes server application method.</w:t>
       </w:r>
     </w:p>
@@ -306,31 +637,84 @@
           <w:ilvl w:val="0"/>
           <w:numId w:val="3"/>
         </w:numPr>
-      </w:pPr>
-      <w:r>
+        <w:rPr>
+          <w:rFonts w:ascii="Times New Roman" w:hAnsi="Times New Roman" w:cs="Times New Roman"/>
+          <w:sz w:val="28"/>
+          <w:szCs w:val="28"/>
+        </w:rPr>
+      </w:pPr>
+      <w:r>
+        <w:rPr>
+          <w:rFonts w:ascii="Times New Roman" w:hAnsi="Times New Roman" w:cs="Times New Roman"/>
+          <w:sz w:val="28"/>
+          <w:szCs w:val="28"/>
+        </w:rPr>
         <w:t xml:space="preserve">Now </w:t>
       </w:r>
       <w:r>
+        <w:rPr>
+          <w:rFonts w:ascii="Times New Roman" w:hAnsi="Times New Roman" w:cs="Times New Roman"/>
+          <w:sz w:val="28"/>
+          <w:szCs w:val="28"/>
+        </w:rPr>
         <w:t>server-side</w:t>
       </w:r>
       <w:r>
+        <w:rPr>
+          <w:rFonts w:ascii="Times New Roman" w:hAnsi="Times New Roman" w:cs="Times New Roman"/>
+          <w:sz w:val="28"/>
+          <w:szCs w:val="28"/>
+        </w:rPr>
         <w:t xml:space="preserve"> application will return the result to </w:t>
       </w:r>
       <w:r>
+        <w:rPr>
+          <w:rFonts w:ascii="Times New Roman" w:hAnsi="Times New Roman" w:cs="Times New Roman"/>
+          <w:sz w:val="28"/>
+          <w:szCs w:val="28"/>
+        </w:rPr>
         <w:t>SKELETON</w:t>
       </w:r>
       <w:r>
+        <w:rPr>
+          <w:rFonts w:ascii="Times New Roman" w:hAnsi="Times New Roman" w:cs="Times New Roman"/>
+          <w:sz w:val="28"/>
+          <w:szCs w:val="28"/>
+        </w:rPr>
         <w:t xml:space="preserve"> and this SKELETON will prepare SOAP response. HTTP will carry this SOAP response to client. STUB will read this SOAP response and gives the result to application.</w:t>
       </w:r>
     </w:p>
     <w:p>
-      <w:r>
+      <w:pPr>
+        <w:rPr>
+          <w:rFonts w:ascii="Times New Roman" w:hAnsi="Times New Roman" w:cs="Times New Roman"/>
+          <w:sz w:val="28"/>
+          <w:szCs w:val="28"/>
+        </w:rPr>
+      </w:pPr>
+      <w:r>
+        <w:rPr>
+          <w:rFonts w:ascii="Times New Roman" w:hAnsi="Times New Roman" w:cs="Times New Roman"/>
+          <w:sz w:val="28"/>
+          <w:szCs w:val="28"/>
+        </w:rPr>
+        <w:lastRenderedPageBreak/>
         <w:t>JAVA Web Service</w:t>
       </w:r>
       <w:r>
+        <w:rPr>
+          <w:rFonts w:ascii="Times New Roman" w:hAnsi="Times New Roman" w:cs="Times New Roman"/>
+          <w:sz w:val="28"/>
+          <w:szCs w:val="28"/>
+        </w:rPr>
         <w:t xml:space="preserve"> API’s</w:t>
       </w:r>
       <w:r>
+        <w:rPr>
+          <w:rFonts w:ascii="Times New Roman" w:hAnsi="Times New Roman" w:cs="Times New Roman"/>
+          <w:sz w:val="28"/>
+          <w:szCs w:val="28"/>
+        </w:rPr>
         <w:t>:</w:t>
       </w:r>
     </w:p>
@@ -341,23 +725,51 @@
           <w:ilvl w:val="0"/>
           <w:numId w:val="4"/>
         </w:numPr>
-      </w:pPr>
-      <w:r>
+        <w:rPr>
+          <w:rFonts w:ascii="Times New Roman" w:hAnsi="Times New Roman" w:cs="Times New Roman"/>
+          <w:sz w:val="28"/>
+          <w:szCs w:val="28"/>
+        </w:rPr>
+      </w:pPr>
+      <w:r>
+        <w:rPr>
+          <w:rFonts w:ascii="Times New Roman" w:hAnsi="Times New Roman" w:cs="Times New Roman"/>
+          <w:sz w:val="28"/>
+          <w:szCs w:val="28"/>
+        </w:rPr>
         <w:t>JAX-RPC</w:t>
       </w:r>
       <w:r>
+        <w:rPr>
+          <w:rFonts w:ascii="Times New Roman" w:hAnsi="Times New Roman" w:cs="Times New Roman"/>
+          <w:sz w:val="28"/>
+          <w:szCs w:val="28"/>
+        </w:rPr>
         <w:t xml:space="preserve"> (Synchronous)</w:t>
       </w:r>
       <w:r>
+        <w:rPr>
+          <w:rFonts w:ascii="Times New Roman" w:hAnsi="Times New Roman" w:cs="Times New Roman"/>
+          <w:sz w:val="28"/>
+          <w:szCs w:val="28"/>
+        </w:rPr>
         <w:t xml:space="preserve"> – </w:t>
       </w:r>
       <w:r>
         <w:rPr>
+          <w:rFonts w:ascii="Times New Roman" w:hAnsi="Times New Roman" w:cs="Times New Roman"/>
           <w:b/>
+          <w:sz w:val="28"/>
+          <w:szCs w:val="28"/>
         </w:rPr>
         <w:t>SOAP</w:t>
       </w:r>
       <w:r>
+        <w:rPr>
+          <w:rFonts w:ascii="Times New Roman" w:hAnsi="Times New Roman" w:cs="Times New Roman"/>
+          <w:sz w:val="28"/>
+          <w:szCs w:val="28"/>
+        </w:rPr>
         <w:t xml:space="preserve"> Based </w:t>
       </w:r>
     </w:p>
@@ -368,26 +780,59 @@
           <w:ilvl w:val="0"/>
           <w:numId w:val="4"/>
         </w:numPr>
-      </w:pPr>
-      <w:r>
+        <w:rPr>
+          <w:rFonts w:ascii="Times New Roman" w:hAnsi="Times New Roman" w:cs="Times New Roman"/>
+          <w:sz w:val="28"/>
+          <w:szCs w:val="28"/>
+        </w:rPr>
+      </w:pPr>
+      <w:r>
+        <w:rPr>
+          <w:rFonts w:ascii="Times New Roman" w:hAnsi="Times New Roman" w:cs="Times New Roman"/>
+          <w:sz w:val="28"/>
+          <w:szCs w:val="28"/>
+        </w:rPr>
         <w:t>JAX-M</w:t>
       </w:r>
       <w:r>
+        <w:rPr>
+          <w:rFonts w:ascii="Times New Roman" w:hAnsi="Times New Roman" w:cs="Times New Roman"/>
+          <w:sz w:val="28"/>
+          <w:szCs w:val="28"/>
+        </w:rPr>
         <w:t xml:space="preserve"> (</w:t>
       </w:r>
       <w:r>
+        <w:rPr>
+          <w:rFonts w:ascii="Times New Roman" w:hAnsi="Times New Roman" w:cs="Times New Roman"/>
+          <w:sz w:val="28"/>
+          <w:szCs w:val="28"/>
+        </w:rPr>
         <w:t xml:space="preserve">JAVA API for XML – </w:t>
       </w:r>
       <w:r>
         <w:rPr>
+          <w:rFonts w:ascii="Times New Roman" w:hAnsi="Times New Roman" w:cs="Times New Roman"/>
           <w:b/>
+          <w:sz w:val="28"/>
+          <w:szCs w:val="28"/>
         </w:rPr>
         <w:t>Messaging</w:t>
       </w:r>
       <w:r>
+        <w:rPr>
+          <w:rFonts w:ascii="Times New Roman" w:hAnsi="Times New Roman" w:cs="Times New Roman"/>
+          <w:sz w:val="28"/>
+          <w:szCs w:val="28"/>
+        </w:rPr>
         <w:t xml:space="preserve">, </w:t>
       </w:r>
       <w:r>
+        <w:rPr>
+          <w:rFonts w:ascii="Times New Roman" w:hAnsi="Times New Roman" w:cs="Times New Roman"/>
+          <w:sz w:val="28"/>
+          <w:szCs w:val="28"/>
+        </w:rPr>
         <w:t>Asynchronous)</w:t>
       </w:r>
     </w:p>
@@ -398,23 +843,51 @@
           <w:ilvl w:val="0"/>
           <w:numId w:val="4"/>
         </w:numPr>
-      </w:pPr>
-      <w:r>
+        <w:rPr>
+          <w:rFonts w:ascii="Times New Roman" w:hAnsi="Times New Roman" w:cs="Times New Roman"/>
+          <w:sz w:val="28"/>
+          <w:szCs w:val="28"/>
+        </w:rPr>
+      </w:pPr>
+      <w:r>
+        <w:rPr>
+          <w:rFonts w:ascii="Times New Roman" w:hAnsi="Times New Roman" w:cs="Times New Roman"/>
+          <w:sz w:val="28"/>
+          <w:szCs w:val="28"/>
+        </w:rPr>
         <w:t>JAX-WS</w:t>
       </w:r>
       <w:r>
+        <w:rPr>
+          <w:rFonts w:ascii="Times New Roman" w:hAnsi="Times New Roman" w:cs="Times New Roman"/>
+          <w:sz w:val="28"/>
+          <w:szCs w:val="28"/>
+        </w:rPr>
         <w:t xml:space="preserve"> (Synchronous)</w:t>
       </w:r>
       <w:r>
+        <w:rPr>
+          <w:rFonts w:ascii="Times New Roman" w:hAnsi="Times New Roman" w:cs="Times New Roman"/>
+          <w:sz w:val="28"/>
+          <w:szCs w:val="28"/>
+        </w:rPr>
         <w:t xml:space="preserve"> - </w:t>
       </w:r>
       <w:r>
         <w:rPr>
+          <w:rFonts w:ascii="Times New Roman" w:hAnsi="Times New Roman" w:cs="Times New Roman"/>
           <w:b/>
+          <w:sz w:val="28"/>
+          <w:szCs w:val="28"/>
         </w:rPr>
         <w:t>SOAP</w:t>
       </w:r>
       <w:r>
+        <w:rPr>
+          <w:rFonts w:ascii="Times New Roman" w:hAnsi="Times New Roman" w:cs="Times New Roman"/>
+          <w:sz w:val="28"/>
+          <w:szCs w:val="28"/>
+        </w:rPr>
         <w:t xml:space="preserve"> Based</w:t>
       </w:r>
     </w:p>
@@ -425,29 +898,62 @@
           <w:ilvl w:val="0"/>
           <w:numId w:val="4"/>
         </w:numPr>
-      </w:pPr>
-      <w:r>
+        <w:rPr>
+          <w:rFonts w:ascii="Times New Roman" w:hAnsi="Times New Roman" w:cs="Times New Roman"/>
+          <w:sz w:val="28"/>
+          <w:szCs w:val="28"/>
+        </w:rPr>
+      </w:pPr>
+      <w:r>
+        <w:rPr>
+          <w:rFonts w:ascii="Times New Roman" w:hAnsi="Times New Roman" w:cs="Times New Roman"/>
+          <w:sz w:val="28"/>
+          <w:szCs w:val="28"/>
+        </w:rPr>
         <w:t>JAX-RS</w:t>
       </w:r>
       <w:r>
+        <w:rPr>
+          <w:rFonts w:ascii="Times New Roman" w:hAnsi="Times New Roman" w:cs="Times New Roman"/>
+          <w:sz w:val="28"/>
+          <w:szCs w:val="28"/>
+        </w:rPr>
         <w:t xml:space="preserve"> (Synchronous)</w:t>
       </w:r>
       <w:r>
+        <w:rPr>
+          <w:rFonts w:ascii="Times New Roman" w:hAnsi="Times New Roman" w:cs="Times New Roman"/>
+          <w:sz w:val="28"/>
+          <w:szCs w:val="28"/>
+        </w:rPr>
         <w:t xml:space="preserve"> – </w:t>
       </w:r>
       <w:r>
         <w:rPr>
+          <w:rFonts w:ascii="Times New Roman" w:hAnsi="Times New Roman" w:cs="Times New Roman"/>
           <w:b/>
+          <w:sz w:val="28"/>
+          <w:szCs w:val="28"/>
         </w:rPr>
         <w:t>REST</w:t>
       </w:r>
       <w:r>
+        <w:rPr>
+          <w:rFonts w:ascii="Times New Roman" w:hAnsi="Times New Roman" w:cs="Times New Roman"/>
+          <w:sz w:val="28"/>
+          <w:szCs w:val="28"/>
+        </w:rPr>
         <w:t xml:space="preserve"> Based</w:t>
       </w:r>
     </w:p>
     <w:p>
       <w:pPr>
         <w:pStyle w:val="ListParagraph"/>
+        <w:rPr>
+          <w:rFonts w:ascii="Times New Roman" w:hAnsi="Times New Roman" w:cs="Times New Roman"/>
+          <w:sz w:val="28"/>
+          <w:szCs w:val="28"/>
+        </w:rPr>
       </w:pPr>
     </w:p>
     <w:p>
@@ -457,8 +963,18 @@
           <w:ilvl w:val="0"/>
           <w:numId w:val="6"/>
         </w:numPr>
-      </w:pPr>
-      <w:r>
+        <w:rPr>
+          <w:rFonts w:ascii="Times New Roman" w:hAnsi="Times New Roman" w:cs="Times New Roman"/>
+          <w:sz w:val="28"/>
+          <w:szCs w:val="28"/>
+        </w:rPr>
+      </w:pPr>
+      <w:r>
+        <w:rPr>
+          <w:rFonts w:ascii="Times New Roman" w:hAnsi="Times New Roman" w:cs="Times New Roman"/>
+          <w:sz w:val="28"/>
+          <w:szCs w:val="28"/>
+        </w:rPr>
         <w:t>Any one of these webservice API’s is necessary to develop both web service and web service client.</w:t>
       </w:r>
     </w:p>
@@ -469,8 +985,18 @@
           <w:ilvl w:val="0"/>
           <w:numId w:val="6"/>
         </w:numPr>
-      </w:pPr>
-      <w:r>
+        <w:rPr>
+          <w:rFonts w:ascii="Times New Roman" w:hAnsi="Times New Roman" w:cs="Times New Roman"/>
+          <w:sz w:val="28"/>
+          <w:szCs w:val="28"/>
+        </w:rPr>
+      </w:pPr>
+      <w:r>
+        <w:rPr>
+          <w:rFonts w:ascii="Times New Roman" w:hAnsi="Times New Roman" w:cs="Times New Roman"/>
+          <w:sz w:val="28"/>
+          <w:szCs w:val="28"/>
+        </w:rPr>
         <w:t>Synchronous – client gets immediate response from web service.</w:t>
       </w:r>
     </w:p>
@@ -481,62 +1007,86 @@
           <w:ilvl w:val="0"/>
           <w:numId w:val="6"/>
         </w:numPr>
-      </w:pPr>
-      <w:r>
+        <w:rPr>
+          <w:rFonts w:ascii="Times New Roman" w:hAnsi="Times New Roman" w:cs="Times New Roman"/>
+          <w:sz w:val="28"/>
+          <w:szCs w:val="28"/>
+        </w:rPr>
+      </w:pPr>
+      <w:r>
+        <w:rPr>
+          <w:rFonts w:ascii="Times New Roman" w:hAnsi="Times New Roman" w:cs="Times New Roman"/>
+          <w:sz w:val="28"/>
+          <w:szCs w:val="28"/>
+        </w:rPr>
         <w:t>Asynchronous – client gets late response from web service.</w:t>
       </w:r>
     </w:p>
     <w:p>
       <w:pPr>
         <w:rPr>
+          <w:rFonts w:ascii="Times New Roman" w:hAnsi="Times New Roman" w:cs="Times New Roman"/>
           <w:b/>
-        </w:rPr>
-      </w:pPr>
-    </w:p>
-    <w:p>
-      <w:pPr>
-        <w:rPr>
+          <w:sz w:val="28"/>
+          <w:szCs w:val="28"/>
+        </w:rPr>
+      </w:pPr>
+    </w:p>
+    <w:p>
+      <w:pPr>
+        <w:rPr>
+          <w:rFonts w:ascii="Times New Roman" w:hAnsi="Times New Roman" w:cs="Times New Roman"/>
           <w:b/>
-        </w:rPr>
-      </w:pPr>
-    </w:p>
-    <w:p>
-      <w:pPr>
-        <w:rPr>
+          <w:sz w:val="28"/>
+          <w:szCs w:val="28"/>
+        </w:rPr>
+      </w:pPr>
+    </w:p>
+    <w:p>
+      <w:pPr>
+        <w:rPr>
+          <w:rFonts w:ascii="Times New Roman" w:hAnsi="Times New Roman" w:cs="Times New Roman"/>
           <w:b/>
-        </w:rPr>
-      </w:pPr>
-    </w:p>
-    <w:p>
-      <w:pPr>
-        <w:rPr>
+          <w:sz w:val="28"/>
+          <w:szCs w:val="28"/>
+        </w:rPr>
+      </w:pPr>
+    </w:p>
+    <w:p>
+      <w:pPr>
+        <w:rPr>
+          <w:rFonts w:ascii="Times New Roman" w:hAnsi="Times New Roman" w:cs="Times New Roman"/>
           <w:b/>
-        </w:rPr>
-      </w:pPr>
-      <w:r>
-        <w:rPr>
+          <w:sz w:val="28"/>
+          <w:szCs w:val="28"/>
+        </w:rPr>
+      </w:pPr>
+      <w:r>
+        <w:rPr>
+          <w:rFonts w:ascii="Times New Roman" w:hAnsi="Times New Roman" w:cs="Times New Roman"/>
           <w:b/>
-        </w:rPr>
-        <w:lastRenderedPageBreak/>
+          <w:sz w:val="28"/>
+          <w:szCs w:val="28"/>
+        </w:rPr>
         <w:t>JAX-RPC:</w:t>
       </w:r>
       <w:r>
         <w:rPr>
+          <w:rFonts w:ascii="Times New Roman" w:hAnsi="Times New Roman" w:cs="Times New Roman"/>
           <w:b/>
+          <w:sz w:val="28"/>
+          <w:szCs w:val="28"/>
         </w:rPr>
         <w:t xml:space="preserve"> (Remote Procedure Call)</w:t>
       </w:r>
       <w:r>
         <w:rPr>
+          <w:rFonts w:ascii="Times New Roman" w:hAnsi="Times New Roman" w:cs="Times New Roman"/>
           <w:b/>
-        </w:rPr>
-        <w:t xml:space="preserve"> - </w:t>
-      </w:r>
-      <w:r>
-        <w:rPr>
-          <w:b/>
-        </w:rPr>
-        <w:t>SOAP</w:t>
+          <w:sz w:val="28"/>
+          <w:szCs w:val="28"/>
+        </w:rPr>
+        <w:t xml:space="preserve"> - SOAP</w:t>
       </w:r>
     </w:p>
     <w:p>
@@ -546,8 +1096,18 @@
           <w:ilvl w:val="0"/>
           <w:numId w:val="7"/>
         </w:numPr>
-      </w:pPr>
-      <w:r>
+        <w:rPr>
+          <w:rFonts w:ascii="Times New Roman" w:hAnsi="Times New Roman" w:cs="Times New Roman"/>
+          <w:sz w:val="28"/>
+          <w:szCs w:val="28"/>
+        </w:rPr>
+      </w:pPr>
+      <w:r>
+        <w:rPr>
+          <w:rFonts w:ascii="Times New Roman" w:hAnsi="Times New Roman" w:cs="Times New Roman"/>
+          <w:sz w:val="28"/>
+          <w:szCs w:val="28"/>
+        </w:rPr>
         <w:t>It is a specification given by Sun micro systems.</w:t>
       </w:r>
     </w:p>
@@ -558,8 +1118,18 @@
           <w:ilvl w:val="0"/>
           <w:numId w:val="7"/>
         </w:numPr>
-      </w:pPr>
-      <w:r>
+        <w:rPr>
+          <w:rFonts w:ascii="Times New Roman" w:hAnsi="Times New Roman" w:cs="Times New Roman"/>
+          <w:sz w:val="28"/>
+          <w:szCs w:val="28"/>
+        </w:rPr>
+      </w:pPr>
+      <w:r>
+        <w:rPr>
+          <w:rFonts w:ascii="Times New Roman" w:hAnsi="Times New Roman" w:cs="Times New Roman"/>
+          <w:sz w:val="28"/>
+          <w:szCs w:val="28"/>
+        </w:rPr>
         <w:t>Can develop SOAP based web service and SOAP based web service client.</w:t>
       </w:r>
     </w:p>
@@ -570,8 +1140,18 @@
           <w:ilvl w:val="0"/>
           <w:numId w:val="7"/>
         </w:numPr>
-      </w:pPr>
-      <w:r>
+        <w:rPr>
+          <w:rFonts w:ascii="Times New Roman" w:hAnsi="Times New Roman" w:cs="Times New Roman"/>
+          <w:sz w:val="28"/>
+          <w:szCs w:val="28"/>
+        </w:rPr>
+      </w:pPr>
+      <w:r>
+        <w:rPr>
+          <w:rFonts w:ascii="Times New Roman" w:hAnsi="Times New Roman" w:cs="Times New Roman"/>
+          <w:sz w:val="28"/>
+          <w:szCs w:val="28"/>
+        </w:rPr>
         <w:t>Implementations:</w:t>
       </w:r>
     </w:p>
@@ -582,8 +1162,18 @@
           <w:ilvl w:val="1"/>
           <w:numId w:val="7"/>
         </w:numPr>
-      </w:pPr>
-      <w:r>
+        <w:rPr>
+          <w:rFonts w:ascii="Times New Roman" w:hAnsi="Times New Roman" w:cs="Times New Roman"/>
+          <w:sz w:val="28"/>
+          <w:szCs w:val="28"/>
+        </w:rPr>
+      </w:pPr>
+      <w:r>
+        <w:rPr>
+          <w:rFonts w:ascii="Times New Roman" w:hAnsi="Times New Roman" w:cs="Times New Roman"/>
+          <w:sz w:val="28"/>
+          <w:szCs w:val="28"/>
+        </w:rPr>
         <w:t>JAX-RPC-SI given by sun microsystems.</w:t>
       </w:r>
     </w:p>
@@ -594,60 +1184,90 @@
           <w:ilvl w:val="1"/>
           <w:numId w:val="7"/>
         </w:numPr>
-      </w:pPr>
-      <w:r>
-        <w:rPr>
+        <w:rPr>
+          <w:rFonts w:ascii="Times New Roman" w:hAnsi="Times New Roman" w:cs="Times New Roman"/>
+          <w:sz w:val="28"/>
+          <w:szCs w:val="28"/>
+        </w:rPr>
+      </w:pPr>
+      <w:r>
+        <w:rPr>
+          <w:rFonts w:ascii="Times New Roman" w:hAnsi="Times New Roman" w:cs="Times New Roman"/>
           <w:b/>
+          <w:sz w:val="28"/>
+          <w:szCs w:val="28"/>
         </w:rPr>
         <w:t>AXIS1</w:t>
       </w:r>
       <w:r>
+        <w:rPr>
+          <w:rFonts w:ascii="Times New Roman" w:hAnsi="Times New Roman" w:cs="Times New Roman"/>
+          <w:sz w:val="28"/>
+          <w:szCs w:val="28"/>
+        </w:rPr>
         <w:t xml:space="preserve"> given by Apache foundation.</w:t>
       </w:r>
       <w:r>
+        <w:rPr>
+          <w:rFonts w:ascii="Times New Roman" w:hAnsi="Times New Roman" w:cs="Times New Roman"/>
+          <w:sz w:val="28"/>
+          <w:szCs w:val="28"/>
+        </w:rPr>
         <w:t xml:space="preserve"> (</w:t>
       </w:r>
-      <w:hyperlink r:id="rId5" w:history="1">
+      <w:hyperlink r:id="rId7" w:history="1">
         <w:r>
           <w:rPr>
             <w:rStyle w:val="Hyperlink"/>
+            <w:rFonts w:ascii="Times New Roman" w:hAnsi="Times New Roman" w:cs="Times New Roman"/>
+            <w:sz w:val="28"/>
+            <w:szCs w:val="28"/>
           </w:rPr>
           <w:t>web service i</w:t>
         </w:r>
         <w:r>
           <w:rPr>
             <w:rStyle w:val="Hyperlink"/>
+            <w:rFonts w:ascii="Times New Roman" w:hAnsi="Times New Roman" w:cs="Times New Roman"/>
+            <w:sz w:val="28"/>
+            <w:szCs w:val="28"/>
           </w:rPr>
-          <w:t>m</w:t>
+          <w:t>mplementation</w:t>
         </w:r>
+      </w:hyperlink>
+      <w:r>
+        <w:rPr>
+          <w:rFonts w:ascii="Times New Roman" w:hAnsi="Times New Roman" w:cs="Times New Roman"/>
+          <w:sz w:val="28"/>
+          <w:szCs w:val="28"/>
+        </w:rPr>
+        <w:t>)</w:t>
+      </w:r>
+      <w:r>
+        <w:rPr>
+          <w:rFonts w:ascii="Times New Roman" w:hAnsi="Times New Roman" w:cs="Times New Roman"/>
+          <w:sz w:val="28"/>
+          <w:szCs w:val="28"/>
+        </w:rPr>
+        <w:t xml:space="preserve"> (</w:t>
+      </w:r>
+      <w:hyperlink r:id="rId8" w:history="1">
         <w:r>
           <w:rPr>
             <w:rStyle w:val="Hyperlink"/>
-          </w:rPr>
-          <w:t>p</w:t>
-        </w:r>
-        <w:r>
-          <w:rPr>
-            <w:rStyle w:val="Hyperlink"/>
-          </w:rPr>
-          <w:t>lementation</w:t>
-        </w:r>
-      </w:hyperlink>
-      <w:r>
-        <w:t>)</w:t>
-      </w:r>
-      <w:r>
-        <w:t xml:space="preserve"> (</w:t>
-      </w:r>
-      <w:hyperlink r:id="rId6" w:history="1">
-        <w:r>
-          <w:rPr>
-            <w:rStyle w:val="Hyperlink"/>
+            <w:rFonts w:ascii="Times New Roman" w:hAnsi="Times New Roman" w:cs="Times New Roman"/>
+            <w:sz w:val="28"/>
+            <w:szCs w:val="28"/>
           </w:rPr>
           <w:t>web service client</w:t>
         </w:r>
       </w:hyperlink>
       <w:r>
+        <w:rPr>
+          <w:rFonts w:ascii="Times New Roman" w:hAnsi="Times New Roman" w:cs="Times New Roman"/>
+          <w:sz w:val="28"/>
+          <w:szCs w:val="28"/>
+        </w:rPr>
         <w:t>)</w:t>
       </w:r>
     </w:p>
@@ -658,8 +1278,18 @@
           <w:ilvl w:val="1"/>
           <w:numId w:val="7"/>
         </w:numPr>
-      </w:pPr>
-      <w:r>
+        <w:rPr>
+          <w:rFonts w:ascii="Times New Roman" w:hAnsi="Times New Roman" w:cs="Times New Roman"/>
+          <w:sz w:val="28"/>
+          <w:szCs w:val="28"/>
+        </w:rPr>
+      </w:pPr>
+      <w:r>
+        <w:rPr>
+          <w:rFonts w:ascii="Times New Roman" w:hAnsi="Times New Roman" w:cs="Times New Roman"/>
+          <w:sz w:val="28"/>
+          <w:szCs w:val="28"/>
+        </w:rPr>
         <w:t>WebLogic implementation.</w:t>
       </w:r>
     </w:p>
@@ -670,8 +1300,18 @@
           <w:ilvl w:val="1"/>
           <w:numId w:val="7"/>
         </w:numPr>
-      </w:pPr>
-      <w:r>
+        <w:rPr>
+          <w:rFonts w:ascii="Times New Roman" w:hAnsi="Times New Roman" w:cs="Times New Roman"/>
+          <w:sz w:val="28"/>
+          <w:szCs w:val="28"/>
+        </w:rPr>
+      </w:pPr>
+      <w:r>
+        <w:rPr>
+          <w:rFonts w:ascii="Times New Roman" w:hAnsi="Times New Roman" w:cs="Times New Roman"/>
+          <w:sz w:val="28"/>
+          <w:szCs w:val="28"/>
+        </w:rPr>
         <w:t>WebSphere Implementation</w:t>
       </w:r>
     </w:p>
@@ -682,35 +1322,56 @@
           <w:ilvl w:val="1"/>
           <w:numId w:val="7"/>
         </w:numPr>
-      </w:pPr>
-      <w:r>
+        <w:rPr>
+          <w:rFonts w:ascii="Times New Roman" w:hAnsi="Times New Roman" w:cs="Times New Roman"/>
+          <w:sz w:val="28"/>
+          <w:szCs w:val="28"/>
+        </w:rPr>
+      </w:pPr>
+      <w:r>
+        <w:rPr>
+          <w:rFonts w:ascii="Times New Roman" w:hAnsi="Times New Roman" w:cs="Times New Roman"/>
+          <w:sz w:val="28"/>
+          <w:szCs w:val="28"/>
+        </w:rPr>
         <w:t>JBoss Implementation.</w:t>
       </w:r>
     </w:p>
-    <w:p/>
-    <w:p>
-      <w:pPr>
-        <w:rPr>
+    <w:p>
+      <w:pPr>
+        <w:rPr>
+          <w:rFonts w:ascii="Times New Roman" w:hAnsi="Times New Roman" w:cs="Times New Roman"/>
+          <w:sz w:val="28"/>
+          <w:szCs w:val="28"/>
+        </w:rPr>
+      </w:pPr>
+    </w:p>
+    <w:p>
+      <w:pPr>
+        <w:rPr>
+          <w:rFonts w:ascii="Times New Roman" w:hAnsi="Times New Roman" w:cs="Times New Roman"/>
           <w:b/>
-        </w:rPr>
-      </w:pPr>
-      <w:r>
-        <w:rPr>
+          <w:sz w:val="28"/>
+          <w:szCs w:val="28"/>
+        </w:rPr>
+      </w:pPr>
+      <w:r>
+        <w:rPr>
+          <w:rFonts w:ascii="Times New Roman" w:hAnsi="Times New Roman" w:cs="Times New Roman"/>
           <w:b/>
+          <w:sz w:val="28"/>
+          <w:szCs w:val="28"/>
         </w:rPr>
         <w:t>JAX-WS:</w:t>
       </w:r>
       <w:r>
         <w:rPr>
+          <w:rFonts w:ascii="Times New Roman" w:hAnsi="Times New Roman" w:cs="Times New Roman"/>
           <w:b/>
-        </w:rPr>
-        <w:t xml:space="preserve"> </w:t>
-      </w:r>
-      <w:r>
-        <w:rPr>
-          <w:b/>
-        </w:rPr>
-        <w:t>SOAP</w:t>
+          <w:sz w:val="28"/>
+          <w:szCs w:val="28"/>
+        </w:rPr>
+        <w:t xml:space="preserve"> SOAP</w:t>
       </w:r>
     </w:p>
     <w:p>
@@ -721,10 +1382,18 @@
           <w:numId w:val="8"/>
         </w:numPr>
         <w:rPr>
+          <w:rFonts w:ascii="Times New Roman" w:hAnsi="Times New Roman" w:cs="Times New Roman"/>
           <w:b/>
-        </w:rPr>
-      </w:pPr>
-      <w:r>
+          <w:sz w:val="28"/>
+          <w:szCs w:val="28"/>
+        </w:rPr>
+      </w:pPr>
+      <w:r>
+        <w:rPr>
+          <w:rFonts w:ascii="Times New Roman" w:hAnsi="Times New Roman" w:cs="Times New Roman"/>
+          <w:sz w:val="28"/>
+          <w:szCs w:val="28"/>
+        </w:rPr>
         <w:t>Implementations:</w:t>
       </w:r>
     </w:p>
@@ -736,16 +1405,34 @@
           <w:numId w:val="8"/>
         </w:numPr>
         <w:rPr>
+          <w:rFonts w:ascii="Times New Roman" w:hAnsi="Times New Roman" w:cs="Times New Roman"/>
           <w:b/>
-        </w:rPr>
-      </w:pPr>
-      <w:r>
+          <w:sz w:val="28"/>
+          <w:szCs w:val="28"/>
+        </w:rPr>
+      </w:pPr>
+      <w:r>
+        <w:rPr>
+          <w:rFonts w:ascii="Times New Roman" w:hAnsi="Times New Roman" w:cs="Times New Roman"/>
+          <w:sz w:val="28"/>
+          <w:szCs w:val="28"/>
+        </w:rPr>
         <w:t xml:space="preserve">JAX-WS-RI </w:t>
       </w:r>
       <w:r>
+        <w:rPr>
+          <w:rFonts w:ascii="Times New Roman" w:hAnsi="Times New Roman" w:cs="Times New Roman"/>
+          <w:sz w:val="28"/>
+          <w:szCs w:val="28"/>
+        </w:rPr>
         <w:sym w:font="Wingdings" w:char="F0E0"/>
       </w:r>
       <w:r>
+        <w:rPr>
+          <w:rFonts w:ascii="Times New Roman" w:hAnsi="Times New Roman" w:cs="Times New Roman"/>
+          <w:sz w:val="28"/>
+          <w:szCs w:val="28"/>
+        </w:rPr>
         <w:t xml:space="preserve"> sun micro systems.</w:t>
       </w:r>
     </w:p>
@@ -757,19 +1444,42 @@
           <w:numId w:val="8"/>
         </w:numPr>
         <w:rPr>
+          <w:rFonts w:ascii="Times New Roman" w:hAnsi="Times New Roman" w:cs="Times New Roman"/>
           <w:b/>
-        </w:rPr>
-      </w:pPr>
-      <w:r>
+          <w:sz w:val="28"/>
+          <w:szCs w:val="28"/>
+        </w:rPr>
+      </w:pPr>
+      <w:r>
+        <w:rPr>
+          <w:rFonts w:ascii="Times New Roman" w:hAnsi="Times New Roman" w:cs="Times New Roman"/>
+          <w:sz w:val="28"/>
+          <w:szCs w:val="28"/>
+        </w:rPr>
         <w:t xml:space="preserve">Metro </w:t>
       </w:r>
       <w:r>
+        <w:rPr>
+          <w:rFonts w:ascii="Times New Roman" w:hAnsi="Times New Roman" w:cs="Times New Roman"/>
+          <w:sz w:val="28"/>
+          <w:szCs w:val="28"/>
+        </w:rPr>
         <w:sym w:font="Wingdings" w:char="F0E0"/>
       </w:r>
       <w:r>
+        <w:rPr>
+          <w:rFonts w:ascii="Times New Roman" w:hAnsi="Times New Roman" w:cs="Times New Roman"/>
+          <w:sz w:val="28"/>
+          <w:szCs w:val="28"/>
+        </w:rPr>
         <w:t xml:space="preserve"> </w:t>
       </w:r>
       <w:r>
+        <w:rPr>
+          <w:rFonts w:ascii="Times New Roman" w:hAnsi="Times New Roman" w:cs="Times New Roman"/>
+          <w:sz w:val="28"/>
+          <w:szCs w:val="28"/>
+        </w:rPr>
         <w:t>sun micro systems.</w:t>
       </w:r>
     </w:p>
@@ -781,16 +1491,34 @@
           <w:numId w:val="8"/>
         </w:numPr>
         <w:rPr>
+          <w:rFonts w:ascii="Times New Roman" w:hAnsi="Times New Roman" w:cs="Times New Roman"/>
           <w:b/>
-        </w:rPr>
-      </w:pPr>
-      <w:r>
+          <w:sz w:val="28"/>
+          <w:szCs w:val="28"/>
+        </w:rPr>
+      </w:pPr>
+      <w:r>
+        <w:rPr>
+          <w:rFonts w:ascii="Times New Roman" w:hAnsi="Times New Roman" w:cs="Times New Roman"/>
+          <w:sz w:val="28"/>
+          <w:szCs w:val="28"/>
+        </w:rPr>
         <w:t xml:space="preserve">Axis2 </w:t>
       </w:r>
       <w:r>
+        <w:rPr>
+          <w:rFonts w:ascii="Times New Roman" w:hAnsi="Times New Roman" w:cs="Times New Roman"/>
+          <w:sz w:val="28"/>
+          <w:szCs w:val="28"/>
+        </w:rPr>
         <w:sym w:font="Wingdings" w:char="F0E0"/>
       </w:r>
       <w:r>
+        <w:rPr>
+          <w:rFonts w:ascii="Times New Roman" w:hAnsi="Times New Roman" w:cs="Times New Roman"/>
+          <w:sz w:val="28"/>
+          <w:szCs w:val="28"/>
+        </w:rPr>
         <w:t xml:space="preserve"> Apache</w:t>
       </w:r>
     </w:p>
@@ -802,22 +1530,50 @@
           <w:numId w:val="8"/>
         </w:numPr>
         <w:rPr>
+          <w:rFonts w:ascii="Times New Roman" w:hAnsi="Times New Roman" w:cs="Times New Roman"/>
           <w:b/>
-        </w:rPr>
-      </w:pPr>
-      <w:r>
+          <w:sz w:val="28"/>
+          <w:szCs w:val="28"/>
+        </w:rPr>
+      </w:pPr>
+      <w:r>
+        <w:rPr>
+          <w:rFonts w:ascii="Times New Roman" w:hAnsi="Times New Roman" w:cs="Times New Roman"/>
+          <w:sz w:val="28"/>
+          <w:szCs w:val="28"/>
+        </w:rPr>
         <w:t>Apache CX</w:t>
       </w:r>
       <w:r>
+        <w:rPr>
+          <w:rFonts w:ascii="Times New Roman" w:hAnsi="Times New Roman" w:cs="Times New Roman"/>
+          <w:sz w:val="28"/>
+          <w:szCs w:val="28"/>
+        </w:rPr>
         <w:t>F</w:t>
       </w:r>
       <w:r>
+        <w:rPr>
+          <w:rFonts w:ascii="Times New Roman" w:hAnsi="Times New Roman" w:cs="Times New Roman"/>
+          <w:sz w:val="28"/>
+          <w:szCs w:val="28"/>
+        </w:rPr>
         <w:t xml:space="preserve"> </w:t>
       </w:r>
       <w:r>
+        <w:rPr>
+          <w:rFonts w:ascii="Times New Roman" w:hAnsi="Times New Roman" w:cs="Times New Roman"/>
+          <w:sz w:val="28"/>
+          <w:szCs w:val="28"/>
+        </w:rPr>
         <w:sym w:font="Wingdings" w:char="F0E0"/>
       </w:r>
       <w:r>
+        <w:rPr>
+          <w:rFonts w:ascii="Times New Roman" w:hAnsi="Times New Roman" w:cs="Times New Roman"/>
+          <w:sz w:val="28"/>
+          <w:szCs w:val="28"/>
+        </w:rPr>
         <w:t xml:space="preserve"> Apache (supports Spring Integration)</w:t>
       </w:r>
     </w:p>
@@ -828,8 +1584,18 @@
           <w:ilvl w:val="1"/>
           <w:numId w:val="8"/>
         </w:numPr>
-      </w:pPr>
-      <w:r>
+        <w:rPr>
+          <w:rFonts w:ascii="Times New Roman" w:hAnsi="Times New Roman" w:cs="Times New Roman"/>
+          <w:sz w:val="28"/>
+          <w:szCs w:val="28"/>
+        </w:rPr>
+      </w:pPr>
+      <w:r>
+        <w:rPr>
+          <w:rFonts w:ascii="Times New Roman" w:hAnsi="Times New Roman" w:cs="Times New Roman"/>
+          <w:sz w:val="28"/>
+          <w:szCs w:val="28"/>
+        </w:rPr>
         <w:t>WebLogic implementation.</w:t>
       </w:r>
     </w:p>
@@ -840,8 +1606,18 @@
           <w:ilvl w:val="1"/>
           <w:numId w:val="8"/>
         </w:numPr>
-      </w:pPr>
-      <w:r>
+        <w:rPr>
+          <w:rFonts w:ascii="Times New Roman" w:hAnsi="Times New Roman" w:cs="Times New Roman"/>
+          <w:sz w:val="28"/>
+          <w:szCs w:val="28"/>
+        </w:rPr>
+      </w:pPr>
+      <w:r>
+        <w:rPr>
+          <w:rFonts w:ascii="Times New Roman" w:hAnsi="Times New Roman" w:cs="Times New Roman"/>
+          <w:sz w:val="28"/>
+          <w:szCs w:val="28"/>
+        </w:rPr>
         <w:t>WebSphere Implementation</w:t>
       </w:r>
     </w:p>
@@ -853,16 +1629,34 @@
           <w:numId w:val="8"/>
         </w:numPr>
         <w:rPr>
+          <w:rFonts w:ascii="Times New Roman" w:hAnsi="Times New Roman" w:cs="Times New Roman"/>
           <w:b/>
-        </w:rPr>
-      </w:pPr>
-      <w:r>
+          <w:sz w:val="28"/>
+          <w:szCs w:val="28"/>
+        </w:rPr>
+      </w:pPr>
+      <w:r>
+        <w:rPr>
+          <w:rFonts w:ascii="Times New Roman" w:hAnsi="Times New Roman" w:cs="Times New Roman"/>
+          <w:sz w:val="28"/>
+          <w:szCs w:val="28"/>
+        </w:rPr>
         <w:t xml:space="preserve">JBoss Implementation </w:t>
       </w:r>
       <w:r>
+        <w:rPr>
+          <w:rFonts w:ascii="Times New Roman" w:hAnsi="Times New Roman" w:cs="Times New Roman"/>
+          <w:sz w:val="28"/>
+          <w:szCs w:val="28"/>
+        </w:rPr>
         <w:sym w:font="Wingdings" w:char="F0E0"/>
       </w:r>
       <w:r>
+        <w:rPr>
+          <w:rFonts w:ascii="Times New Roman" w:hAnsi="Times New Roman" w:cs="Times New Roman"/>
+          <w:sz w:val="28"/>
+          <w:szCs w:val="28"/>
+        </w:rPr>
         <w:t xml:space="preserve"> Red hat</w:t>
       </w:r>
     </w:p>
@@ -874,40 +1668,93 @@
           <w:numId w:val="8"/>
         </w:numPr>
         <w:rPr>
+          <w:rFonts w:ascii="Times New Roman" w:hAnsi="Times New Roman" w:cs="Times New Roman"/>
           <w:b/>
-        </w:rPr>
-      </w:pPr>
-      <w:r>
+          <w:sz w:val="28"/>
+          <w:szCs w:val="28"/>
+        </w:rPr>
+      </w:pPr>
+      <w:r>
+        <w:rPr>
+          <w:rFonts w:ascii="Times New Roman" w:hAnsi="Times New Roman" w:cs="Times New Roman"/>
+          <w:sz w:val="28"/>
+          <w:szCs w:val="28"/>
+        </w:rPr>
         <w:t xml:space="preserve">Glassfish </w:t>
       </w:r>
       <w:r>
+        <w:rPr>
+          <w:rFonts w:ascii="Times New Roman" w:hAnsi="Times New Roman" w:cs="Times New Roman"/>
+          <w:sz w:val="28"/>
+          <w:szCs w:val="28"/>
+        </w:rPr>
         <w:sym w:font="Wingdings" w:char="F0E0"/>
       </w:r>
       <w:r>
+        <w:rPr>
+          <w:rFonts w:ascii="Times New Roman" w:hAnsi="Times New Roman" w:cs="Times New Roman"/>
+          <w:sz w:val="28"/>
+          <w:szCs w:val="28"/>
+        </w:rPr>
         <w:t xml:space="preserve"> sun micro systems</w:t>
       </w:r>
     </w:p>
     <w:p>
       <w:pPr>
         <w:rPr>
+          <w:rFonts w:ascii="Times New Roman" w:hAnsi="Times New Roman" w:cs="Times New Roman"/>
           <w:b/>
-        </w:rPr>
-      </w:pPr>
-      <w:r>
-        <w:rPr>
+          <w:sz w:val="28"/>
+          <w:szCs w:val="28"/>
+        </w:rPr>
+      </w:pPr>
+    </w:p>
+    <w:p>
+      <w:pPr>
+        <w:rPr>
+          <w:rFonts w:ascii="Times New Roman" w:hAnsi="Times New Roman" w:cs="Times New Roman"/>
           <w:b/>
-        </w:rPr>
+          <w:sz w:val="28"/>
+          <w:szCs w:val="28"/>
+        </w:rPr>
+      </w:pPr>
+    </w:p>
+    <w:p>
+      <w:pPr>
+        <w:rPr>
+          <w:rFonts w:ascii="Times New Roman" w:hAnsi="Times New Roman" w:cs="Times New Roman"/>
+          <w:b/>
+          <w:sz w:val="28"/>
+          <w:szCs w:val="28"/>
+        </w:rPr>
+      </w:pPr>
+      <w:bookmarkStart w:id="0" w:name="_GoBack"/>
+      <w:bookmarkEnd w:id="0"/>
+      <w:r>
+        <w:rPr>
+          <w:rFonts w:ascii="Times New Roman" w:hAnsi="Times New Roman" w:cs="Times New Roman"/>
+          <w:b/>
+          <w:sz w:val="28"/>
+          <w:szCs w:val="28"/>
+        </w:rPr>
+        <w:lastRenderedPageBreak/>
         <w:t>JAX-RS: (</w:t>
       </w:r>
       <w:r>
         <w:rPr>
+          <w:rFonts w:ascii="Times New Roman" w:hAnsi="Times New Roman" w:cs="Times New Roman"/>
           <w:b/>
+          <w:sz w:val="28"/>
+          <w:szCs w:val="28"/>
         </w:rPr>
         <w:t>RESTful</w:t>
       </w:r>
       <w:r>
         <w:rPr>
+          <w:rFonts w:ascii="Times New Roman" w:hAnsi="Times New Roman" w:cs="Times New Roman"/>
           <w:b/>
+          <w:sz w:val="28"/>
+          <w:szCs w:val="28"/>
         </w:rPr>
         <w:t xml:space="preserve"> Services)</w:t>
       </w:r>
@@ -920,10 +1767,18 @@
           <w:numId w:val="8"/>
         </w:numPr>
         <w:rPr>
+          <w:rFonts w:ascii="Times New Roman" w:hAnsi="Times New Roman" w:cs="Times New Roman"/>
           <w:b/>
-        </w:rPr>
-      </w:pPr>
-      <w:r>
+          <w:sz w:val="28"/>
+          <w:szCs w:val="28"/>
+        </w:rPr>
+      </w:pPr>
+      <w:r>
+        <w:rPr>
+          <w:rFonts w:ascii="Times New Roman" w:hAnsi="Times New Roman" w:cs="Times New Roman"/>
+          <w:sz w:val="28"/>
+          <w:szCs w:val="28"/>
+        </w:rPr>
         <w:t>Implementations:</w:t>
       </w:r>
     </w:p>
@@ -935,16 +1790,34 @@
           <w:numId w:val="8"/>
         </w:numPr>
         <w:rPr>
+          <w:rFonts w:ascii="Times New Roman" w:hAnsi="Times New Roman" w:cs="Times New Roman"/>
           <w:b/>
-        </w:rPr>
-      </w:pPr>
-      <w:r>
+          <w:sz w:val="28"/>
+          <w:szCs w:val="28"/>
+        </w:rPr>
+      </w:pPr>
+      <w:r>
+        <w:rPr>
+          <w:rFonts w:ascii="Times New Roman" w:hAnsi="Times New Roman" w:cs="Times New Roman"/>
+          <w:sz w:val="28"/>
+          <w:szCs w:val="28"/>
+        </w:rPr>
         <w:t xml:space="preserve">JERSEY </w:t>
       </w:r>
       <w:r>
+        <w:rPr>
+          <w:rFonts w:ascii="Times New Roman" w:hAnsi="Times New Roman" w:cs="Times New Roman"/>
+          <w:sz w:val="28"/>
+          <w:szCs w:val="28"/>
+        </w:rPr>
         <w:sym w:font="Wingdings" w:char="F0E0"/>
       </w:r>
       <w:r>
+        <w:rPr>
+          <w:rFonts w:ascii="Times New Roman" w:hAnsi="Times New Roman" w:cs="Times New Roman"/>
+          <w:sz w:val="28"/>
+          <w:szCs w:val="28"/>
+        </w:rPr>
         <w:t xml:space="preserve"> Sun micro systems</w:t>
       </w:r>
     </w:p>
@@ -956,16 +1829,34 @@
           <w:numId w:val="8"/>
         </w:numPr>
         <w:rPr>
+          <w:rFonts w:ascii="Times New Roman" w:hAnsi="Times New Roman" w:cs="Times New Roman"/>
           <w:b/>
-        </w:rPr>
-      </w:pPr>
-      <w:r>
+          <w:sz w:val="28"/>
+          <w:szCs w:val="28"/>
+        </w:rPr>
+      </w:pPr>
+      <w:r>
+        <w:rPr>
+          <w:rFonts w:ascii="Times New Roman" w:hAnsi="Times New Roman" w:cs="Times New Roman"/>
+          <w:sz w:val="28"/>
+          <w:szCs w:val="28"/>
+        </w:rPr>
         <w:t xml:space="preserve">REST EASY </w:t>
       </w:r>
       <w:r>
+        <w:rPr>
+          <w:rFonts w:ascii="Times New Roman" w:hAnsi="Times New Roman" w:cs="Times New Roman"/>
+          <w:sz w:val="28"/>
+          <w:szCs w:val="28"/>
+        </w:rPr>
         <w:sym w:font="Wingdings" w:char="F0E0"/>
       </w:r>
       <w:r>
+        <w:rPr>
+          <w:rFonts w:ascii="Times New Roman" w:hAnsi="Times New Roman" w:cs="Times New Roman"/>
+          <w:sz w:val="28"/>
+          <w:szCs w:val="28"/>
+        </w:rPr>
         <w:t xml:space="preserve"> Red Hat</w:t>
       </w:r>
     </w:p>
@@ -977,10 +1868,18 @@
           <w:numId w:val="8"/>
         </w:numPr>
         <w:rPr>
+          <w:rFonts w:ascii="Times New Roman" w:hAnsi="Times New Roman" w:cs="Times New Roman"/>
           <w:b/>
-        </w:rPr>
-      </w:pPr>
-      <w:r>
+          <w:sz w:val="28"/>
+          <w:szCs w:val="28"/>
+        </w:rPr>
+      </w:pPr>
+      <w:r>
+        <w:rPr>
+          <w:rFonts w:ascii="Times New Roman" w:hAnsi="Times New Roman" w:cs="Times New Roman"/>
+          <w:sz w:val="28"/>
+          <w:szCs w:val="28"/>
+        </w:rPr>
         <w:t xml:space="preserve">REST LET </w:t>
       </w:r>
     </w:p>
@@ -992,10 +1891,18 @@
           <w:numId w:val="8"/>
         </w:numPr>
         <w:rPr>
+          <w:rFonts w:ascii="Times New Roman" w:hAnsi="Times New Roman" w:cs="Times New Roman"/>
           <w:b/>
-        </w:rPr>
-      </w:pPr>
-      <w:r>
+          <w:sz w:val="28"/>
+          <w:szCs w:val="28"/>
+        </w:rPr>
+      </w:pPr>
+      <w:r>
+        <w:rPr>
+          <w:rFonts w:ascii="Times New Roman" w:hAnsi="Times New Roman" w:cs="Times New Roman"/>
+          <w:sz w:val="28"/>
+          <w:szCs w:val="28"/>
+        </w:rPr>
         <w:t>Apache CXF</w:t>
       </w:r>
     </w:p>
@@ -1007,47 +1914,110 @@
           <w:numId w:val="8"/>
         </w:numPr>
         <w:rPr>
+          <w:rFonts w:ascii="Times New Roman" w:hAnsi="Times New Roman" w:cs="Times New Roman"/>
           <w:b/>
-        </w:rPr>
-      </w:pPr>
-      <w:r>
+          <w:sz w:val="28"/>
+          <w:szCs w:val="28"/>
+        </w:rPr>
+      </w:pPr>
+      <w:r>
+        <w:rPr>
+          <w:rFonts w:ascii="Times New Roman" w:hAnsi="Times New Roman" w:cs="Times New Roman"/>
+          <w:sz w:val="28"/>
+          <w:szCs w:val="28"/>
+        </w:rPr>
         <w:t xml:space="preserve">Apache wink </w:t>
       </w:r>
     </w:p>
     <w:p>
-      <w:r>
-        <w:rPr>
+      <w:pPr>
+        <w:rPr>
+          <w:rFonts w:ascii="Times New Roman" w:hAnsi="Times New Roman" w:cs="Times New Roman"/>
+          <w:sz w:val="28"/>
+          <w:szCs w:val="28"/>
+        </w:rPr>
+      </w:pPr>
+      <w:r>
+        <w:rPr>
+          <w:rFonts w:ascii="Times New Roman" w:hAnsi="Times New Roman" w:cs="Times New Roman"/>
           <w:b/>
+          <w:sz w:val="28"/>
+          <w:szCs w:val="28"/>
         </w:rPr>
         <w:t xml:space="preserve">JAX-M: </w:t>
       </w:r>
       <w:r>
+        <w:rPr>
+          <w:rFonts w:ascii="Times New Roman" w:hAnsi="Times New Roman" w:cs="Times New Roman"/>
+          <w:sz w:val="28"/>
+          <w:szCs w:val="28"/>
+        </w:rPr>
         <w:t xml:space="preserve">usually we will not develop Asynchronous web services, even if we </w:t>
       </w:r>
       <w:r>
+        <w:rPr>
+          <w:rFonts w:ascii="Times New Roman" w:hAnsi="Times New Roman" w:cs="Times New Roman"/>
+          <w:sz w:val="28"/>
+          <w:szCs w:val="28"/>
+        </w:rPr>
         <w:t>need,</w:t>
       </w:r>
       <w:r>
+        <w:rPr>
+          <w:rFonts w:ascii="Times New Roman" w:hAnsi="Times New Roman" w:cs="Times New Roman"/>
+          <w:sz w:val="28"/>
+          <w:szCs w:val="28"/>
+        </w:rPr>
         <w:t xml:space="preserve"> we go for </w:t>
       </w:r>
       <w:r>
         <w:rPr>
+          <w:rFonts w:ascii="Times New Roman" w:hAnsi="Times New Roman" w:cs="Times New Roman"/>
           <w:b/>
+          <w:sz w:val="28"/>
+          <w:szCs w:val="28"/>
         </w:rPr>
         <w:t>JMS</w:t>
       </w:r>
       <w:r>
+        <w:rPr>
+          <w:rFonts w:ascii="Times New Roman" w:hAnsi="Times New Roman" w:cs="Times New Roman"/>
+          <w:sz w:val="28"/>
+          <w:szCs w:val="28"/>
+        </w:rPr>
         <w:t xml:space="preserve"> (</w:t>
       </w:r>
       <w:r>
+        <w:rPr>
+          <w:rFonts w:ascii="Times New Roman" w:hAnsi="Times New Roman" w:cs="Times New Roman"/>
+          <w:sz w:val="28"/>
+          <w:szCs w:val="28"/>
+        </w:rPr>
         <w:t>java Messaging services).</w:t>
       </w:r>
     </w:p>
     <w:p>
-      <w:r>
+      <w:pPr>
+        <w:rPr>
+          <w:rFonts w:ascii="Times New Roman" w:hAnsi="Times New Roman" w:cs="Times New Roman"/>
+          <w:sz w:val="28"/>
+          <w:szCs w:val="28"/>
+        </w:rPr>
+      </w:pPr>
+      <w:r>
+        <w:rPr>
+          <w:rFonts w:ascii="Times New Roman" w:hAnsi="Times New Roman" w:cs="Times New Roman"/>
+          <w:sz w:val="28"/>
+          <w:szCs w:val="28"/>
+        </w:rPr>
         <w:t>There are 2 types of web service clients</w:t>
       </w:r>
       <w:r>
+        <w:rPr>
+          <w:rFonts w:ascii="Times New Roman" w:hAnsi="Times New Roman" w:cs="Times New Roman"/>
+          <w:sz w:val="28"/>
+          <w:szCs w:val="28"/>
+        </w:rPr>
         <w:t>:</w:t>
       </w:r>
     </w:p>
@@ -1058,8 +2028,18 @@
           <w:ilvl w:val="0"/>
           <w:numId w:val="8"/>
         </w:numPr>
-      </w:pPr>
-      <w:r>
+        <w:rPr>
+          <w:rFonts w:ascii="Times New Roman" w:hAnsi="Times New Roman" w:cs="Times New Roman"/>
+          <w:sz w:val="28"/>
+          <w:szCs w:val="28"/>
+        </w:rPr>
+      </w:pPr>
+      <w:r>
+        <w:rPr>
+          <w:rFonts w:ascii="Times New Roman" w:hAnsi="Times New Roman" w:cs="Times New Roman"/>
+          <w:sz w:val="28"/>
+          <w:szCs w:val="28"/>
+        </w:rPr>
         <w:t>Proxy based client</w:t>
       </w:r>
     </w:p>
@@ -1070,8 +2050,18 @@
           <w:ilvl w:val="1"/>
           <w:numId w:val="8"/>
         </w:numPr>
-      </w:pPr>
-      <w:r>
+        <w:rPr>
+          <w:rFonts w:ascii="Times New Roman" w:hAnsi="Times New Roman" w:cs="Times New Roman"/>
+          <w:sz w:val="28"/>
+          <w:szCs w:val="28"/>
+        </w:rPr>
+      </w:pPr>
+      <w:r>
+        <w:rPr>
+          <w:rFonts w:ascii="Times New Roman" w:hAnsi="Times New Roman" w:cs="Times New Roman"/>
+          <w:sz w:val="28"/>
+          <w:szCs w:val="28"/>
+        </w:rPr>
         <w:t>If client generates STUB from WSDL file.</w:t>
       </w:r>
     </w:p>
@@ -1082,8 +2072,18 @@
           <w:ilvl w:val="0"/>
           <w:numId w:val="8"/>
         </w:numPr>
-      </w:pPr>
-      <w:r>
+        <w:rPr>
+          <w:rFonts w:ascii="Times New Roman" w:hAnsi="Times New Roman" w:cs="Times New Roman"/>
+          <w:sz w:val="28"/>
+          <w:szCs w:val="28"/>
+        </w:rPr>
+      </w:pPr>
+      <w:r>
+        <w:rPr>
+          <w:rFonts w:ascii="Times New Roman" w:hAnsi="Times New Roman" w:cs="Times New Roman"/>
+          <w:sz w:val="28"/>
+          <w:szCs w:val="28"/>
+        </w:rPr>
         <w:t>DII client</w:t>
       </w:r>
     </w:p>
@@ -1094,12 +2094,30 @@
           <w:ilvl w:val="1"/>
           <w:numId w:val="8"/>
         </w:numPr>
-      </w:pPr>
-      <w:r>
+        <w:rPr>
+          <w:rFonts w:ascii="Times New Roman" w:hAnsi="Times New Roman" w:cs="Times New Roman"/>
+          <w:sz w:val="28"/>
+          <w:szCs w:val="28"/>
+        </w:rPr>
+      </w:pPr>
+      <w:r>
+        <w:rPr>
+          <w:rFonts w:ascii="Times New Roman" w:hAnsi="Times New Roman" w:cs="Times New Roman"/>
+          <w:sz w:val="28"/>
+          <w:szCs w:val="28"/>
+        </w:rPr>
         <w:t>If client uses STUB generated by third party vendor API’s.</w:t>
       </w:r>
     </w:p>
-    <w:p/>
+    <w:p>
+      <w:pPr>
+        <w:rPr>
+          <w:rFonts w:ascii="Times New Roman" w:hAnsi="Times New Roman" w:cs="Times New Roman"/>
+          <w:sz w:val="28"/>
+          <w:szCs w:val="28"/>
+        </w:rPr>
+      </w:pPr>
+    </w:p>
     <w:sectPr>
       <w:pgSz w:w="12240" w:h="15840"/>
       <w:pgMar w:top="720" w:right="720" w:bottom="720" w:left="720" w:header="720" w:footer="720" w:gutter="0"/>
@@ -1108,6 +2126,56 @@
     </w:sectPr>
   </w:body>
 </w:document>
+</file>
+
+<file path=word/endnotes.xml><?xml version="1.0" encoding="utf-8"?>
+<w:endnotes xmlns:wpc="http://schemas.microsoft.com/office/word/2010/wordprocessingCanvas" xmlns:cx="http://schemas.microsoft.com/office/drawing/2014/chartex" xmlns:cx1="http://schemas.microsoft.com/office/drawing/2015/9/8/chartex" xmlns:cx2="http://schemas.microsoft.com/office/drawing/2015/10/21/chartex" xmlns:cx3="http://schemas.microsoft.com/office/drawing/2016/5/9/chartex" xmlns:cx4="http://schemas.microsoft.com/office/drawing/2016/5/10/chartex" xmlns:cx5="http://schemas.microsoft.com/office/drawing/2016/5/11/chartex" xmlns:cx6="http://schemas.microsoft.com/office/drawing/2016/5/12/chartex" xmlns:cx7="http://schemas.microsoft.com/office/drawing/2016/5/13/chartex" xmlns:cx8="http://schemas.microsoft.com/office/drawing/2016/5/14/chartex" xmlns:mc="http://schemas.openxmlformats.org/markup-compatibility/2006" xmlns:aink="http://schemas.microsoft.com/office/drawing/2016/ink" xmlns:am3d="http://schemas.microsoft.com/office/drawing/2017/model3d" xmlns:o="urn:schemas-microsoft-com:office:office" xmlns:r="http://schemas.openxmlformats.org/officeDocument/2006/relationships" xmlns:m="http://schemas.openxmlformats.org/officeDocument/2006/math" xmlns:v="urn:schemas-microsoft-com:vml" xmlns:wp14="http://schemas.microsoft.com/office/word/2010/wordprocessingDrawing" xmlns:wp="http://schemas.openxmlformats.org/drawingml/2006/wordprocessingDrawing" xmlns:w10="urn:schemas-microsoft-com:office:word" xmlns:w="http://schemas.openxmlformats.org/wordprocessingml/2006/main" xmlns:w14="http://schemas.microsoft.com/office/word/2010/wordml" xmlns:w15="http://schemas.microsoft.com/office/word/2012/wordml" xmlns:w16cid="http://schemas.microsoft.com/office/word/2016/wordml/cid" xmlns:w16se="http://schemas.microsoft.com/office/word/2015/wordml/symex" xmlns:wpg="http://schemas.microsoft.com/office/word/2010/wordprocessingGroup" xmlns:wpi="http://schemas.microsoft.com/office/word/2010/wordprocessingInk" xmlns:wne="http://schemas.microsoft.com/office/word/2006/wordml" xmlns:wps="http://schemas.microsoft.com/office/word/2010/wordprocessingShape" mc:Ignorable="w14 w15 w16se w16cid wp14">
+  <w:endnote w:type="separator" w:id="-1">
+    <w:p>
+      <w:pPr>
+        <w:spacing w:after="0" w:line="240" w:lineRule="auto"/>
+      </w:pPr>
+      <w:r>
+        <w:separator/>
+      </w:r>
+    </w:p>
+  </w:endnote>
+  <w:endnote w:type="continuationSeparator" w:id="0">
+    <w:p>
+      <w:pPr>
+        <w:spacing w:after="0" w:line="240" w:lineRule="auto"/>
+      </w:pPr>
+      <w:r>
+        <w:continuationSeparator/>
+      </w:r>
+    </w:p>
+  </w:endnote>
+</w:endnotes>
+</file>
+
+<file path=word/footnotes.xml><?xml version="1.0" encoding="utf-8"?>
+<w:footnotes xmlns:wpc="http://schemas.microsoft.com/office/word/2010/wordprocessingCanvas" xmlns:cx="http://schemas.microsoft.com/office/drawing/2014/chartex" xmlns:cx1="http://schemas.microsoft.com/office/drawing/2015/9/8/chartex" xmlns:cx2="http://schemas.microsoft.com/office/drawing/2015/10/21/chartex" xmlns:cx3="http://schemas.microsoft.com/office/drawing/2016/5/9/chartex" xmlns:cx4="http://schemas.microsoft.com/office/drawing/2016/5/10/chartex" xmlns:cx5="http://schemas.microsoft.com/office/drawing/2016/5/11/chartex" xmlns:cx6="http://schemas.microsoft.com/office/drawing/2016/5/12/chartex" xmlns:cx7="http://schemas.microsoft.com/office/drawing/2016/5/13/chartex" xmlns:cx8="http://schemas.microsoft.com/office/drawing/2016/5/14/chartex" xmlns:mc="http://schemas.openxmlformats.org/markup-compatibility/2006" xmlns:aink="http://schemas.microsoft.com/office/drawing/2016/ink" xmlns:am3d="http://schemas.microsoft.com/office/drawing/2017/model3d" xmlns:o="urn:schemas-microsoft-com:office:office" xmlns:r="http://schemas.openxmlformats.org/officeDocument/2006/relationships" xmlns:m="http://schemas.openxmlformats.org/officeDocument/2006/math" xmlns:v="urn:schemas-microsoft-com:vml" xmlns:wp14="http://schemas.microsoft.com/office/word/2010/wordprocessingDrawing" xmlns:wp="http://schemas.openxmlformats.org/drawingml/2006/wordprocessingDrawing" xmlns:w10="urn:schemas-microsoft-com:office:word" xmlns:w="http://schemas.openxmlformats.org/wordprocessingml/2006/main" xmlns:w14="http://schemas.microsoft.com/office/word/2010/wordml" xmlns:w15="http://schemas.microsoft.com/office/word/2012/wordml" xmlns:w16cid="http://schemas.microsoft.com/office/word/2016/wordml/cid" xmlns:w16se="http://schemas.microsoft.com/office/word/2015/wordml/symex" xmlns:wpg="http://schemas.microsoft.com/office/word/2010/wordprocessingGroup" xmlns:wpi="http://schemas.microsoft.com/office/word/2010/wordprocessingInk" xmlns:wne="http://schemas.microsoft.com/office/word/2006/wordml" xmlns:wps="http://schemas.microsoft.com/office/word/2010/wordprocessingShape" mc:Ignorable="w14 w15 w16se w16cid wp14">
+  <w:footnote w:type="separator" w:id="-1">
+    <w:p>
+      <w:pPr>
+        <w:spacing w:after="0" w:line="240" w:lineRule="auto"/>
+      </w:pPr>
+      <w:r>
+        <w:separator/>
+      </w:r>
+    </w:p>
+  </w:footnote>
+  <w:footnote w:type="continuationSeparator" w:id="0">
+    <w:p>
+      <w:pPr>
+        <w:spacing w:after="0" w:line="240" w:lineRule="auto"/>
+      </w:pPr>
+      <w:r>
+        <w:continuationSeparator/>
+      </w:r>
+    </w:p>
+  </w:footnote>
+</w:footnotes>
 </file>
 
 <file path=word/numbering.xml><?xml version="1.0" encoding="utf-8"?>
@@ -2436,6 +3504,50 @@
       <w:u w:val="single"/>
     </w:rPr>
   </w:style>
+  <w:style w:type="paragraph" w:styleId="Header">
+    <w:name w:val="header"/>
+    <w:basedOn w:val="Normal"/>
+    <w:link w:val="HeaderChar"/>
+    <w:uiPriority w:val="99"/>
+    <w:unhideWhenUsed/>
+    <w:rsid w:val="000E284F"/>
+    <w:pPr>
+      <w:tabs>
+        <w:tab w:val="center" w:pos="4680"/>
+        <w:tab w:val="right" w:pos="9360"/>
+      </w:tabs>
+      <w:spacing w:after="0" w:line="240" w:lineRule="auto"/>
+    </w:pPr>
+  </w:style>
+  <w:style w:type="character" w:customStyle="1" w:styleId="HeaderChar">
+    <w:name w:val="Header Char"/>
+    <w:basedOn w:val="DefaultParagraphFont"/>
+    <w:link w:val="Header"/>
+    <w:uiPriority w:val="99"/>
+    <w:rsid w:val="000E284F"/>
+  </w:style>
+  <w:style w:type="paragraph" w:styleId="Footer">
+    <w:name w:val="footer"/>
+    <w:basedOn w:val="Normal"/>
+    <w:link w:val="FooterChar"/>
+    <w:uiPriority w:val="99"/>
+    <w:unhideWhenUsed/>
+    <w:rsid w:val="000E284F"/>
+    <w:pPr>
+      <w:tabs>
+        <w:tab w:val="center" w:pos="4680"/>
+        <w:tab w:val="right" w:pos="9360"/>
+      </w:tabs>
+      <w:spacing w:after="0" w:line="240" w:lineRule="auto"/>
+    </w:pPr>
+  </w:style>
+  <w:style w:type="character" w:customStyle="1" w:styleId="FooterChar">
+    <w:name w:val="Footer Char"/>
+    <w:basedOn w:val="DefaultParagraphFont"/>
+    <w:link w:val="Footer"/>
+    <w:uiPriority w:val="99"/>
+    <w:rsid w:val="000E284F"/>
+  </w:style>
 </w:styles>
 </file>
 

</xml_diff>